<commit_message>
Chinh sua do rong xung
</commit_message>
<xml_diff>
--- a/Y2425II_Final_Project.docx
+++ b/Y2425II_Final_Project.docx
@@ -433,10 +433,17 @@
           <w:p>
             <w:pPr>
               <w:rPr>
-                <w:rFonts w:hint="eastAsia"/>
+                <w:rFonts w:ascii="Cambria" w:eastAsia="Cambria" w:hAnsi="Cambria" w:hint="eastAsia"/>
                 <w:noProof/>
               </w:rPr>
             </w:pPr>
+            <w:r>
+              <w:rPr>
+                <w:rFonts w:ascii="Cambria" w:eastAsia="Cambria" w:hAnsi="Cambria"/>
+                <w:noProof/>
+              </w:rPr>
+              <w:t>Đỗ Quốc Việt</w:t>
+            </w:r>
           </w:p>
         </w:tc>
         <w:tc>
@@ -450,6 +457,12 @@
                 <w:noProof/>
               </w:rPr>
             </w:pPr>
+            <w:r>
+              <w:rPr>
+                <w:noProof/>
+              </w:rPr>
+              <w:t>21020951</w:t>
+            </w:r>
           </w:p>
         </w:tc>
         <w:tc>
@@ -463,6 +476,12 @@
                 <w:noProof/>
               </w:rPr>
             </w:pPr>
+            <w:r>
+              <w:rPr>
+                <w:noProof/>
+              </w:rPr>
+              <w:t>Thiết kế thuật toán, FSMD, datapath.</w:t>
+            </w:r>
           </w:p>
         </w:tc>
       </w:tr>
@@ -511,6 +530,12 @@
                 <w:noProof/>
               </w:rPr>
             </w:pPr>
+            <w:r>
+              <w:rPr>
+                <w:noProof/>
+              </w:rPr>
+              <w:t>Hoảng Huy Tuấn</w:t>
+            </w:r>
           </w:p>
         </w:tc>
         <w:tc>
@@ -537,6 +562,12 @@
                 <w:noProof/>
               </w:rPr>
             </w:pPr>
+            <w:r>
+              <w:rPr>
+                <w:noProof/>
+              </w:rPr>
+              <w:t>Thiết kế controller, viết code cho các thành phần con và testbench.</w:t>
+            </w:r>
           </w:p>
         </w:tc>
       </w:tr>
@@ -584,6 +615,13 @@
                 <w:noProof/>
               </w:rPr>
             </w:pPr>
+            <w:r>
+              <w:rPr>
+                <w:rFonts w:hint="eastAsia"/>
+                <w:noProof/>
+              </w:rPr>
+              <w:t>https://github.com/vjt081103/Digital_Final_Project</w:t>
+            </w:r>
           </w:p>
         </w:tc>
       </w:tr>
@@ -704,6 +742,30 @@
                 <w:noProof/>
               </w:rPr>
             </w:pPr>
+            <w:r>
+              <w:rPr>
+                <w:noProof/>
+              </w:rPr>
+              <w:t>Khối tích phân ảnh 2D xử lý ảnh để thực hiện tính ma trận tích phân ảnh cho một ảnh có kích thước M x N được cho trước. Khối sẽ nhận các giá trị bao gồm giá trị kích thước của ảnh M và N đồng thời nh</w:t>
+            </w:r>
+            <w:r>
+              <w:rPr>
+                <w:noProof/>
+              </w:rPr>
+              <w:t>ận</w:t>
+            </w:r>
+            <w:r>
+              <w:rPr>
+                <w:noProof/>
+              </w:rPr>
+              <w:t xml:space="preserve"> 2 giá trị 32 bit</w:t>
+            </w:r>
+            <w:r>
+              <w:rPr>
+                <w:noProof/>
+              </w:rPr>
+              <w:t xml:space="preserve"> là địa chỉ của ảnh và địa chỉ để lưu ma trận của ảnh trong bộ nhớ lưu được 1 byte cho mỗi ô địa chỉ. Sau khi khởi động, khối tích phân sẽ tính toán và lưu giá trị ma trận thu được vào trong bộ nhớ với giá trị địa chỉ cơ sở là địa chỉ đích đã nhận. Khối tích phân này cũng sẽ nhận được quyền đọc và ghi của bộ nhớ đã cho.</w:t>
+            </w:r>
           </w:p>
           <w:p>
             <w:pPr>
@@ -850,6 +912,12 @@
                 <w:noProof/>
               </w:rPr>
             </w:pPr>
+            <w:r>
+              <w:rPr>
+                <w:noProof/>
+              </w:rPr>
+              <w:t>Integral, memory,…</w:t>
+            </w:r>
           </w:p>
         </w:tc>
       </w:tr>
@@ -913,7 +981,7 @@
       <w:tr>
         <w:tc>
           <w:tcPr>
-            <w:tcW w:w="1088" w:type="dxa"/>
+            <w:tcW w:w="1086" w:type="dxa"/>
           </w:tcPr>
           <w:p>
             <w:pPr>
@@ -935,7 +1003,7 @@
         </w:tc>
         <w:tc>
           <w:tcPr>
-            <w:tcW w:w="1432" w:type="dxa"/>
+            <w:tcW w:w="1429" w:type="dxa"/>
           </w:tcPr>
           <w:p>
             <w:pPr>
@@ -957,7 +1025,7 @@
         </w:tc>
         <w:tc>
           <w:tcPr>
-            <w:tcW w:w="2400" w:type="dxa"/>
+            <w:tcW w:w="2370" w:type="dxa"/>
           </w:tcPr>
           <w:p>
             <w:pPr>
@@ -979,7 +1047,7 @@
         </w:tc>
         <w:tc>
           <w:tcPr>
-            <w:tcW w:w="4200" w:type="dxa"/>
+            <w:tcW w:w="4139" w:type="dxa"/>
           </w:tcPr>
           <w:p>
             <w:pPr>
@@ -1003,7 +1071,7 @@
       <w:tr>
         <w:tc>
           <w:tcPr>
-            <w:tcW w:w="1088" w:type="dxa"/>
+            <w:tcW w:w="1086" w:type="dxa"/>
           </w:tcPr>
           <w:p>
             <w:pPr>
@@ -1023,7 +1091,7 @@
         </w:tc>
         <w:tc>
           <w:tcPr>
-            <w:tcW w:w="1432" w:type="dxa"/>
+            <w:tcW w:w="1429" w:type="dxa"/>
           </w:tcPr>
           <w:p>
             <w:pPr>
@@ -1067,7 +1135,7 @@
         </w:tc>
         <w:tc>
           <w:tcPr>
-            <w:tcW w:w="2400" w:type="dxa"/>
+            <w:tcW w:w="2370" w:type="dxa"/>
           </w:tcPr>
           <w:p>
             <w:pPr>
@@ -1087,7 +1155,7 @@
         </w:tc>
         <w:tc>
           <w:tcPr>
-            <w:tcW w:w="4200" w:type="dxa"/>
+            <w:tcW w:w="4139" w:type="dxa"/>
           </w:tcPr>
           <w:p>
             <w:pPr>
@@ -1109,7 +1177,7 @@
       <w:tr>
         <w:tc>
           <w:tcPr>
-            <w:tcW w:w="1088" w:type="dxa"/>
+            <w:tcW w:w="1086" w:type="dxa"/>
           </w:tcPr>
           <w:p>
             <w:pPr>
@@ -1129,7 +1197,7 @@
         </w:tc>
         <w:tc>
           <w:tcPr>
-            <w:tcW w:w="1432" w:type="dxa"/>
+            <w:tcW w:w="1429" w:type="dxa"/>
           </w:tcPr>
           <w:p>
             <w:pPr>
@@ -1139,25 +1207,38 @@
                 <w:noProof/>
               </w:rPr>
             </w:pPr>
+            <w:r>
+              <w:rPr>
+                <w:noProof/>
+              </w:rPr>
+              <w:t>18/5/2021</w:t>
+            </w:r>
           </w:p>
         </w:tc>
         <w:tc>
           <w:tcPr>
-            <w:tcW w:w="2400" w:type="dxa"/>
+            <w:tcW w:w="2370" w:type="dxa"/>
           </w:tcPr>
           <w:p>
             <w:pPr>
               <w:jc w:val="left"/>
               <w:rPr>
-                <w:rFonts w:hint="eastAsia"/>
+                <w:rFonts w:ascii="Cambria" w:eastAsia="Cambria" w:hAnsi="Cambria" w:hint="eastAsia"/>
                 <w:noProof/>
               </w:rPr>
             </w:pPr>
+            <w:r>
+              <w:rPr>
+                <w:rFonts w:ascii="Cambria" w:eastAsia="Cambria" w:hAnsi="Cambria"/>
+                <w:noProof/>
+              </w:rPr>
+              <w:t>Đỗ Quốc Việt</w:t>
+            </w:r>
           </w:p>
         </w:tc>
         <w:tc>
           <w:tcPr>
-            <w:tcW w:w="4200" w:type="dxa"/>
+            <w:tcW w:w="4139" w:type="dxa"/>
           </w:tcPr>
           <w:p>
             <w:pPr>
@@ -1167,64 +1248,431 @@
                 <w:noProof/>
               </w:rPr>
             </w:pPr>
+            <w:r>
+              <w:rPr>
+                <w:noProof/>
+              </w:rPr>
+              <w:t>Thêm thuật toán ban đầu</w:t>
+            </w:r>
           </w:p>
         </w:tc>
       </w:tr>
       <w:tr>
         <w:tc>
           <w:tcPr>
-            <w:tcW w:w="1088" w:type="dxa"/>
+            <w:tcW w:w="1086" w:type="dxa"/>
           </w:tcPr>
           <w:p>
             <w:pPr>
               <w:jc w:val="left"/>
               <w:rPr>
-                <w:rFonts w:hint="eastAsia"/>
                 <w:noProof/>
               </w:rPr>
             </w:pPr>
+            <w:r>
+              <w:rPr>
+                <w:noProof/>
+              </w:rPr>
+              <w:t>V0.3</w:t>
+            </w:r>
           </w:p>
         </w:tc>
         <w:tc>
           <w:tcPr>
-            <w:tcW w:w="1432" w:type="dxa"/>
+            <w:tcW w:w="1429" w:type="dxa"/>
           </w:tcPr>
           <w:p>
             <w:pPr>
               <w:jc w:val="left"/>
               <w:rPr>
-                <w:rFonts w:hint="eastAsia"/>
                 <w:noProof/>
               </w:rPr>
             </w:pPr>
+            <w:r>
+              <w:rPr>
+                <w:noProof/>
+              </w:rPr>
+              <w:t>28/5/2021</w:t>
+            </w:r>
           </w:p>
         </w:tc>
         <w:tc>
           <w:tcPr>
-            <w:tcW w:w="2400" w:type="dxa"/>
+            <w:tcW w:w="2370" w:type="dxa"/>
           </w:tcPr>
           <w:p>
             <w:pPr>
               <w:jc w:val="left"/>
               <w:rPr>
-                <w:rFonts w:hint="eastAsia"/>
+                <w:rFonts w:ascii="Cambria" w:eastAsia="Cambria" w:hAnsi="Cambria"/>
                 <w:noProof/>
               </w:rPr>
             </w:pPr>
+            <w:r>
+              <w:rPr>
+                <w:rFonts w:ascii="Cambria" w:eastAsia="Cambria" w:hAnsi="Cambria"/>
+                <w:noProof/>
+              </w:rPr>
+              <w:t>Đỗ Quốc Việt</w:t>
+            </w:r>
           </w:p>
         </w:tc>
         <w:tc>
           <w:tcPr>
-            <w:tcW w:w="4200" w:type="dxa"/>
+            <w:tcW w:w="4139" w:type="dxa"/>
           </w:tcPr>
           <w:p>
             <w:pPr>
               <w:jc w:val="left"/>
               <w:rPr>
+                <w:noProof/>
+              </w:rPr>
+            </w:pPr>
+            <w:r>
+              <w:rPr>
+                <w:noProof/>
+              </w:rPr>
+              <w:t>Thêm</w:t>
+            </w:r>
+            <w:r>
+              <w:rPr>
+                <w:noProof/>
+              </w:rPr>
+              <w:t xml:space="preserve"> datapath, danh sách các chân</w:t>
+            </w:r>
+          </w:p>
+        </w:tc>
+      </w:tr>
+      <w:tr>
+        <w:tc>
+          <w:tcPr>
+            <w:tcW w:w="1086" w:type="dxa"/>
+          </w:tcPr>
+          <w:p>
+            <w:pPr>
+              <w:jc w:val="left"/>
+              <w:rPr>
                 <w:rFonts w:hint="eastAsia"/>
                 <w:noProof/>
               </w:rPr>
             </w:pPr>
+            <w:r>
+              <w:rPr>
+                <w:noProof/>
+              </w:rPr>
+              <w:t>V0.</w:t>
+            </w:r>
+            <w:r>
+              <w:rPr>
+                <w:noProof/>
+              </w:rPr>
+              <w:t>4</w:t>
+            </w:r>
+          </w:p>
+        </w:tc>
+        <w:tc>
+          <w:tcPr>
+            <w:tcW w:w="1429" w:type="dxa"/>
+          </w:tcPr>
+          <w:p>
+            <w:pPr>
+              <w:jc w:val="left"/>
+              <w:rPr>
+                <w:rFonts w:hint="eastAsia"/>
+                <w:noProof/>
+              </w:rPr>
+            </w:pPr>
+            <w:r>
+              <w:rPr>
+                <w:noProof/>
+              </w:rPr>
+              <w:t>1/6/2021</w:t>
+            </w:r>
+          </w:p>
+        </w:tc>
+        <w:tc>
+          <w:tcPr>
+            <w:tcW w:w="2370" w:type="dxa"/>
+          </w:tcPr>
+          <w:p>
+            <w:pPr>
+              <w:jc w:val="left"/>
+              <w:rPr>
+                <w:rFonts w:hint="eastAsia"/>
+                <w:noProof/>
+              </w:rPr>
+            </w:pPr>
+            <w:r>
+              <w:rPr>
+                <w:noProof/>
+              </w:rPr>
+              <w:t>Hoàng Huy Tuấn</w:t>
+            </w:r>
+          </w:p>
+        </w:tc>
+        <w:tc>
+          <w:tcPr>
+            <w:tcW w:w="4139" w:type="dxa"/>
+          </w:tcPr>
+          <w:p>
+            <w:pPr>
+              <w:jc w:val="left"/>
+              <w:rPr>
+                <w:rFonts w:hint="eastAsia"/>
+                <w:noProof/>
+              </w:rPr>
+            </w:pPr>
+            <w:r>
+              <w:rPr>
+                <w:noProof/>
+              </w:rPr>
+              <w:t>Thêm khối Controller</w:t>
+            </w:r>
+          </w:p>
+        </w:tc>
+      </w:tr>
+      <w:tr>
+        <w:tc>
+          <w:tcPr>
+            <w:tcW w:w="1086" w:type="dxa"/>
+          </w:tcPr>
+          <w:p>
+            <w:pPr>
+              <w:jc w:val="left"/>
+              <w:rPr>
+                <w:noProof/>
+              </w:rPr>
+            </w:pPr>
+            <w:r>
+              <w:rPr>
+                <w:noProof/>
+              </w:rPr>
+              <w:t>V0.</w:t>
+            </w:r>
+            <w:r>
+              <w:rPr>
+                <w:noProof/>
+              </w:rPr>
+              <w:t>5</w:t>
+            </w:r>
+          </w:p>
+        </w:tc>
+        <w:tc>
+          <w:tcPr>
+            <w:tcW w:w="1429" w:type="dxa"/>
+          </w:tcPr>
+          <w:p>
+            <w:pPr>
+              <w:jc w:val="left"/>
+              <w:rPr>
+                <w:noProof/>
+              </w:rPr>
+            </w:pPr>
+            <w:r>
+              <w:rPr>
+                <w:noProof/>
+              </w:rPr>
+              <w:t>5/6/2021</w:t>
+            </w:r>
+          </w:p>
+        </w:tc>
+        <w:tc>
+          <w:tcPr>
+            <w:tcW w:w="2370" w:type="dxa"/>
+          </w:tcPr>
+          <w:p>
+            <w:pPr>
+              <w:jc w:val="left"/>
+              <w:rPr>
+                <w:rFonts w:ascii="Cambria" w:eastAsia="Cambria" w:hAnsi="Cambria" w:hint="eastAsia"/>
+                <w:noProof/>
+              </w:rPr>
+            </w:pPr>
+            <w:r>
+              <w:rPr>
+                <w:rFonts w:ascii="Cambria" w:eastAsia="Cambria" w:hAnsi="Cambria"/>
+                <w:noProof/>
+              </w:rPr>
+              <w:t>Đỗ Quốc Việt</w:t>
+            </w:r>
+          </w:p>
+        </w:tc>
+        <w:tc>
+          <w:tcPr>
+            <w:tcW w:w="4139" w:type="dxa"/>
+          </w:tcPr>
+          <w:p>
+            <w:pPr>
+              <w:jc w:val="left"/>
+              <w:rPr>
+                <w:rFonts w:hint="eastAsia"/>
+                <w:noProof/>
+              </w:rPr>
+            </w:pPr>
+            <w:r>
+              <w:rPr>
+                <w:noProof/>
+              </w:rPr>
+              <w:t>Chỉnh sửa lại thuật toán</w:t>
+            </w:r>
+          </w:p>
+        </w:tc>
+      </w:tr>
+      <w:tr>
+        <w:tc>
+          <w:tcPr>
+            <w:tcW w:w="1086" w:type="dxa"/>
+          </w:tcPr>
+          <w:p>
+            <w:pPr>
+              <w:jc w:val="left"/>
+              <w:rPr>
+                <w:noProof/>
+              </w:rPr>
+            </w:pPr>
+            <w:r>
+              <w:rPr>
+                <w:noProof/>
+              </w:rPr>
+              <w:t>V0.6</w:t>
+            </w:r>
+          </w:p>
+        </w:tc>
+        <w:tc>
+          <w:tcPr>
+            <w:tcW w:w="1429" w:type="dxa"/>
+          </w:tcPr>
+          <w:p>
+            <w:pPr>
+              <w:jc w:val="left"/>
+              <w:rPr>
+                <w:noProof/>
+              </w:rPr>
+            </w:pPr>
+            <w:r>
+              <w:rPr>
+                <w:noProof/>
+              </w:rPr>
+              <w:t>6/6/2021</w:t>
+            </w:r>
+          </w:p>
+        </w:tc>
+        <w:tc>
+          <w:tcPr>
+            <w:tcW w:w="2370" w:type="dxa"/>
+          </w:tcPr>
+          <w:p>
+            <w:pPr>
+              <w:jc w:val="left"/>
+              <w:rPr>
+                <w:rFonts w:hint="eastAsia"/>
+                <w:noProof/>
+              </w:rPr>
+            </w:pPr>
+            <w:r>
+              <w:rPr>
+                <w:noProof/>
+              </w:rPr>
+              <w:t>Hoàng Huy Tuấn</w:t>
+            </w:r>
+          </w:p>
+        </w:tc>
+        <w:tc>
+          <w:tcPr>
+            <w:tcW w:w="4139" w:type="dxa"/>
+          </w:tcPr>
+          <w:p>
+            <w:pPr>
+              <w:jc w:val="left"/>
+              <w:rPr>
+                <w:rFonts w:hint="eastAsia"/>
+                <w:noProof/>
+              </w:rPr>
+            </w:pPr>
+            <w:r>
+              <w:rPr>
+                <w:noProof/>
+              </w:rPr>
+              <w:t>Chỉnh sửa khối controller</w:t>
+            </w:r>
+          </w:p>
+        </w:tc>
+      </w:tr>
+      <w:tr>
+        <w:tc>
+          <w:tcPr>
+            <w:tcW w:w="1086" w:type="dxa"/>
+          </w:tcPr>
+          <w:p>
+            <w:pPr>
+              <w:jc w:val="left"/>
+              <w:rPr>
+                <w:noProof/>
+              </w:rPr>
+            </w:pPr>
+            <w:r>
+              <w:rPr>
+                <w:noProof/>
+              </w:rPr>
+              <w:t>V0.7</w:t>
+            </w:r>
+          </w:p>
+        </w:tc>
+        <w:tc>
+          <w:tcPr>
+            <w:tcW w:w="1429" w:type="dxa"/>
+          </w:tcPr>
+          <w:p>
+            <w:pPr>
+              <w:jc w:val="left"/>
+              <w:rPr>
+                <w:noProof/>
+              </w:rPr>
+            </w:pPr>
+            <w:r>
+              <w:rPr>
+                <w:noProof/>
+              </w:rPr>
+              <w:t>8/6/2021</w:t>
+            </w:r>
+          </w:p>
+        </w:tc>
+        <w:tc>
+          <w:tcPr>
+            <w:tcW w:w="2370" w:type="dxa"/>
+          </w:tcPr>
+          <w:p>
+            <w:pPr>
+              <w:jc w:val="left"/>
+              <w:rPr>
+                <w:noProof/>
+              </w:rPr>
+            </w:pPr>
+            <w:r>
+              <w:rPr>
+                <w:noProof/>
+              </w:rPr>
+              <w:t>Đỗ Quốc Việt</w:t>
+            </w:r>
+          </w:p>
+        </w:tc>
+        <w:tc>
+          <w:tcPr>
+            <w:tcW w:w="4139" w:type="dxa"/>
+          </w:tcPr>
+          <w:p>
+            <w:pPr>
+              <w:jc w:val="left"/>
+              <w:rPr>
+                <w:noProof/>
+              </w:rPr>
+            </w:pPr>
+            <w:r>
+              <w:rPr>
+                <w:noProof/>
+              </w:rPr>
+              <w:t>Hoàn thiện lần 1</w:t>
+            </w:r>
           </w:p>
         </w:tc>
       </w:tr>
@@ -1233,6 +1681,7 @@
       <w:pPr>
         <w:jc w:val="left"/>
         <w:rPr>
+          <w:rFonts w:hint="eastAsia"/>
           <w:noProof/>
         </w:rPr>
       </w:pPr>
@@ -1811,7 +2260,6 @@
         </w:r>
         <w:r>
           <w:rPr>
-            <w:rFonts w:hint="eastAsia"/>
             <w:webHidden/>
           </w:rPr>
           <w:fldChar w:fldCharType="separate"/>
@@ -1875,7 +2323,6 @@
         </w:r>
         <w:r>
           <w:rPr>
-            <w:rFonts w:hint="eastAsia"/>
             <w:webHidden/>
           </w:rPr>
           <w:fldChar w:fldCharType="separate"/>
@@ -1956,7 +2403,6 @@
         </w:r>
         <w:r>
           <w:rPr>
-            <w:rFonts w:hint="eastAsia"/>
             <w:webHidden/>
           </w:rPr>
           <w:fldChar w:fldCharType="separate"/>
@@ -2039,7 +2485,6 @@
         </w:r>
         <w:r>
           <w:rPr>
-            <w:rFonts w:hint="eastAsia"/>
             <w:webHidden/>
           </w:rPr>
           <w:fldChar w:fldCharType="separate"/>
@@ -2120,7 +2565,6 @@
         </w:r>
         <w:r>
           <w:rPr>
-            <w:rFonts w:hint="eastAsia"/>
             <w:webHidden/>
           </w:rPr>
           <w:fldChar w:fldCharType="separate"/>
@@ -2201,7 +2645,6 @@
         </w:r>
         <w:r>
           <w:rPr>
-            <w:rFonts w:hint="eastAsia"/>
             <w:webHidden/>
           </w:rPr>
           <w:fldChar w:fldCharType="separate"/>
@@ -2284,7 +2727,6 @@
         </w:r>
         <w:r>
           <w:rPr>
-            <w:rFonts w:hint="eastAsia"/>
             <w:webHidden/>
           </w:rPr>
           <w:fldChar w:fldCharType="separate"/>
@@ -2367,7 +2809,6 @@
         </w:r>
         <w:r>
           <w:rPr>
-            <w:rFonts w:hint="eastAsia"/>
             <w:webHidden/>
           </w:rPr>
           <w:fldChar w:fldCharType="separate"/>
@@ -2450,7 +2891,6 @@
         </w:r>
         <w:r>
           <w:rPr>
-            <w:rFonts w:hint="eastAsia"/>
             <w:webHidden/>
           </w:rPr>
           <w:fldChar w:fldCharType="separate"/>
@@ -2532,7 +2972,6 @@
         </w:r>
         <w:r>
           <w:rPr>
-            <w:rFonts w:hint="eastAsia"/>
             <w:webHidden/>
           </w:rPr>
           <w:fldChar w:fldCharType="separate"/>
@@ -2614,7 +3053,6 @@
         </w:r>
         <w:r>
           <w:rPr>
-            <w:rFonts w:hint="eastAsia"/>
             <w:webHidden/>
           </w:rPr>
           <w:fldChar w:fldCharType="separate"/>
@@ -2696,7 +3134,6 @@
         </w:r>
         <w:r>
           <w:rPr>
-            <w:rFonts w:hint="eastAsia"/>
             <w:webHidden/>
           </w:rPr>
           <w:fldChar w:fldCharType="separate"/>
@@ -2777,7 +3214,6 @@
         </w:r>
         <w:r>
           <w:rPr>
-            <w:rFonts w:hint="eastAsia"/>
             <w:webHidden/>
           </w:rPr>
           <w:fldChar w:fldCharType="separate"/>
@@ -2858,7 +3294,6 @@
         </w:r>
         <w:r>
           <w:rPr>
-            <w:rFonts w:hint="eastAsia"/>
             <w:webHidden/>
           </w:rPr>
           <w:fldChar w:fldCharType="separate"/>
@@ -2939,7 +3374,6 @@
         </w:r>
         <w:r>
           <w:rPr>
-            <w:rFonts w:hint="eastAsia"/>
             <w:webHidden/>
           </w:rPr>
           <w:fldChar w:fldCharType="separate"/>
@@ -3003,7 +3437,6 @@
         </w:r>
         <w:r>
           <w:rPr>
-            <w:rFonts w:hint="eastAsia"/>
             <w:webHidden/>
           </w:rPr>
           <w:fldChar w:fldCharType="separate"/>
@@ -3084,7 +3517,6 @@
         </w:r>
         <w:r>
           <w:rPr>
-            <w:rFonts w:hint="eastAsia"/>
             <w:webHidden/>
           </w:rPr>
           <w:fldChar w:fldCharType="separate"/>
@@ -3148,7 +3580,6 @@
         </w:r>
         <w:r>
           <w:rPr>
-            <w:rFonts w:hint="eastAsia"/>
             <w:webHidden/>
           </w:rPr>
           <w:fldChar w:fldCharType="separate"/>
@@ -3212,7 +3643,6 @@
         </w:r>
         <w:r>
           <w:rPr>
-            <w:rFonts w:hint="eastAsia"/>
             <w:webHidden/>
           </w:rPr>
           <w:fldChar w:fldCharType="separate"/>
@@ -3277,7 +3707,6 @@
         </w:r>
         <w:r>
           <w:rPr>
-            <w:rFonts w:hint="eastAsia"/>
             <w:webHidden/>
           </w:rPr>
           <w:fldChar w:fldCharType="separate"/>
@@ -3341,7 +3770,6 @@
         </w:r>
         <w:r>
           <w:rPr>
-            <w:rFonts w:hint="eastAsia"/>
             <w:webHidden/>
           </w:rPr>
           <w:fldChar w:fldCharType="separate"/>
@@ -3405,7 +3833,6 @@
         </w:r>
         <w:r>
           <w:rPr>
-            <w:rFonts w:hint="eastAsia"/>
             <w:webHidden/>
           </w:rPr>
           <w:fldChar w:fldCharType="separate"/>
@@ -3470,7 +3897,6 @@
         </w:r>
         <w:r>
           <w:rPr>
-            <w:rFonts w:hint="eastAsia"/>
             <w:webHidden/>
           </w:rPr>
           <w:fldChar w:fldCharType="separate"/>
@@ -5725,38 +6151,7 @@
           <w:szCs w:val="26"/>
           <w:lang w:val="vi-VN"/>
         </w:rPr>
-        <w:t>5×5</w:t>
-      </w:r>
-      <w:r>
-        <w:rPr>
-          <w:rFonts w:ascii="Times New Roman" w:hAnsi="Times New Roman"/>
-          <w:bCs/>
-          <w:sz w:val="26"/>
-          <w:szCs w:val="26"/>
-          <w:lang w:val="vi-VN"/>
-        </w:rPr>
-        <w:t xml:space="preserve"> - 256</w:t>
-      </w:r>
-      <w:r>
-        <w:rPr>
-          <w:rFonts w:ascii="Times New Roman" w:hAnsi="Times New Roman"/>
-          <w:bCs/>
-          <w:sz w:val="26"/>
-          <w:szCs w:val="26"/>
-          <w:lang w:val="vi-VN"/>
-        </w:rPr>
-        <w:t>×</w:t>
-      </w:r>
-      <w:proofErr w:type="gramStart"/>
-      <w:r>
-        <w:rPr>
-          <w:rFonts w:ascii="Times New Roman" w:hAnsi="Times New Roman"/>
-          <w:bCs/>
-          <w:sz w:val="26"/>
-          <w:szCs w:val="26"/>
-          <w:lang w:val="vi-VN"/>
-        </w:rPr>
-        <w:t>256</w:t>
+        <w:t>5×5 - 256×256</w:t>
       </w:r>
       <w:r>
         <w:rPr>
@@ -5774,17 +6169,7 @@
           <w:szCs w:val="21"/>
           <w:lang w:val="fr-FR"/>
         </w:rPr>
-        <w:t>của</w:t>
-      </w:r>
-      <w:proofErr w:type="gramEnd"/>
-      <w:r>
-        <w:rPr>
-          <w:rFonts w:ascii="Times New Roman" w:hAnsi="Times New Roman"/>
-          <w:bCs/>
-          <w:szCs w:val="21"/>
-          <w:lang w:val="fr-FR"/>
-        </w:rPr>
-        <w:t xml:space="preserve"> hình ảnh, địa chỉ cơ sở </w:t>
+        <w:t xml:space="preserve">của hình ảnh, địa chỉ cơ sở </w:t>
       </w:r>
       <w:r>
         <w:rPr>
@@ -7963,7 +8348,6 @@
           <w:docGrid w:linePitch="360"/>
         </w:sectPr>
       </w:pPr>
-      <w:proofErr w:type="gramStart"/>
       <w:r>
         <w:rPr>
           <w:lang w:val="fr-FR"/>
@@ -7974,28 +8358,7 @@
         <w:rPr>
           <w:lang w:val="fr-FR"/>
         </w:rPr>
-        <w:t xml:space="preserve"> and</w:t>
-      </w:r>
-      <w:proofErr w:type="gramEnd"/>
-      <w:r>
-        <w:rPr>
-          <w:lang w:val="fr-FR"/>
-        </w:rPr>
-        <w:t xml:space="preserve"> </w:t>
-      </w:r>
-      <w:proofErr w:type="gramStart"/>
-      <w:r>
-        <w:rPr>
-          <w:lang w:val="fr-FR"/>
-        </w:rPr>
-        <w:t>email</w:t>
-      </w:r>
-      <w:proofErr w:type="gramEnd"/>
-      <w:r>
-        <w:rPr>
-          <w:lang w:val="fr-FR"/>
-        </w:rPr>
-        <w:t xml:space="preserve"> to hungnvnu@gmail.com</w:t>
+        <w:t xml:space="preserve"> and email to hungnvnu@gmail.com</w:t>
       </w:r>
     </w:p>
     <w:p>
@@ -8077,7 +8440,6 @@
         </w:r>
         <w:r>
           <w:rPr>
-            <w:rFonts w:hint="eastAsia"/>
             <w:noProof/>
             <w:webHidden/>
           </w:rPr>
@@ -8151,7 +8513,6 @@
         </w:r>
         <w:r>
           <w:rPr>
-            <w:rFonts w:hint="eastAsia"/>
             <w:noProof/>
             <w:webHidden/>
           </w:rPr>
@@ -8225,7 +8586,6 @@
         </w:r>
         <w:r>
           <w:rPr>
-            <w:rFonts w:hint="eastAsia"/>
             <w:noProof/>
             <w:webHidden/>
           </w:rPr>
@@ -8300,7 +8660,6 @@
         </w:r>
         <w:r>
           <w:rPr>
-            <w:rFonts w:hint="eastAsia"/>
             <w:noProof/>
             <w:webHidden/>
           </w:rPr>
@@ -8375,7 +8734,6 @@
         </w:r>
         <w:r>
           <w:rPr>
-            <w:rFonts w:hint="eastAsia"/>
             <w:noProof/>
             <w:webHidden/>
           </w:rPr>
@@ -8464,7 +8822,6 @@
         </w:r>
         <w:r>
           <w:rPr>
-            <w:rFonts w:hint="eastAsia"/>
             <w:noProof/>
             <w:webHidden/>
           </w:rPr>
@@ -8590,7 +8947,6 @@
         </w:r>
         <w:r>
           <w:rPr>
-            <w:rFonts w:hint="eastAsia"/>
             <w:noProof/>
             <w:webHidden/>
           </w:rPr>

</xml_diff>